<commit_message>
Added some terms to the glossary of the initial requirements document
</commit_message>
<xml_diff>
--- a/2D Chess Game Requirements.docx
+++ b/2D Chess Game Requirements.docx
@@ -302,7 +302,7 @@
           <w:r>
             <w:fldChar w:fldCharType="separate"/>
           </w:r>
-          <w:hyperlink w:anchor="_Toc494039800" w:history="1">
+          <w:hyperlink w:anchor="_Toc494053920" w:history="1">
             <w:r>
               <w:rPr>
                 <w:rStyle w:val="Hyperlink"/>
@@ -329,7 +329,7 @@
                 <w:noProof/>
                 <w:webHidden/>
               </w:rPr>
-              <w:instrText xml:space="preserve"> PAGEREF _Toc494039800 \h </w:instrText>
+              <w:instrText xml:space="preserve"> PAGEREF _Toc494053920 \h </w:instrText>
             </w:r>
             <w:r>
               <w:rPr>
@@ -370,7 +370,7 @@
               <w:noProof/>
             </w:rPr>
           </w:pPr>
-          <w:hyperlink w:anchor="_Toc494039801" w:history="1">
+          <w:hyperlink w:anchor="_Toc494053921" w:history="1">
             <w:r>
               <w:rPr>
                 <w:rStyle w:val="Hyperlink"/>
@@ -397,7 +397,7 @@
                 <w:noProof/>
                 <w:webHidden/>
               </w:rPr>
-              <w:instrText xml:space="preserve"> PAGEREF _Toc494039801 \h </w:instrText>
+              <w:instrText xml:space="preserve"> PAGEREF _Toc494053921 \h </w:instrText>
             </w:r>
             <w:r>
               <w:rPr>
@@ -438,7 +438,7 @@
               <w:noProof/>
             </w:rPr>
           </w:pPr>
-          <w:hyperlink w:anchor="_Toc494039802" w:history="1">
+          <w:hyperlink w:anchor="_Toc494053922" w:history="1">
             <w:r>
               <w:rPr>
                 <w:rStyle w:val="Hyperlink"/>
@@ -465,7 +465,7 @@
                 <w:noProof/>
                 <w:webHidden/>
               </w:rPr>
-              <w:instrText xml:space="preserve"> PAGEREF _Toc494039802 \h </w:instrText>
+              <w:instrText xml:space="preserve"> PAGEREF _Toc494053922 \h </w:instrText>
             </w:r>
             <w:r>
               <w:rPr>
@@ -506,7 +506,7 @@
               <w:noProof/>
             </w:rPr>
           </w:pPr>
-          <w:hyperlink w:anchor="_Toc494039803" w:history="1">
+          <w:hyperlink w:anchor="_Toc494053923" w:history="1">
             <w:r>
               <w:rPr>
                 <w:rStyle w:val="Hyperlink"/>
@@ -533,7 +533,7 @@
                 <w:noProof/>
                 <w:webHidden/>
               </w:rPr>
-              <w:instrText xml:space="preserve"> PAGEREF _Toc494039803 \h </w:instrText>
+              <w:instrText xml:space="preserve"> PAGEREF _Toc494053923 \h </w:instrText>
             </w:r>
             <w:r>
               <w:rPr>
@@ -574,7 +574,7 @@
               <w:noProof/>
             </w:rPr>
           </w:pPr>
-          <w:hyperlink w:anchor="_Toc494039804" w:history="1">
+          <w:hyperlink w:anchor="_Toc494053924" w:history="1">
             <w:r>
               <w:rPr>
                 <w:rStyle w:val="Hyperlink"/>
@@ -601,7 +601,7 @@
                 <w:noProof/>
                 <w:webHidden/>
               </w:rPr>
-              <w:instrText xml:space="preserve"> PAGEREF _Toc494039804 \h </w:instrText>
+              <w:instrText xml:space="preserve"> PAGEREF _Toc494053924 \h </w:instrText>
             </w:r>
             <w:r>
               <w:rPr>
@@ -642,7 +642,7 @@
               <w:noProof/>
             </w:rPr>
           </w:pPr>
-          <w:hyperlink w:anchor="_Toc494039805" w:history="1">
+          <w:hyperlink w:anchor="_Toc494053925" w:history="1">
             <w:r>
               <w:rPr>
                 <w:rStyle w:val="Hyperlink"/>
@@ -669,7 +669,7 @@
                 <w:noProof/>
                 <w:webHidden/>
               </w:rPr>
-              <w:instrText xml:space="preserve"> PAGEREF _Toc494039805 \h </w:instrText>
+              <w:instrText xml:space="preserve"> PAGEREF _Toc494053925 \h </w:instrText>
             </w:r>
             <w:r>
               <w:rPr>
@@ -710,13 +710,13 @@
               <w:noProof/>
             </w:rPr>
           </w:pPr>
-          <w:hyperlink w:anchor="_Toc494039806" w:history="1">
+          <w:hyperlink w:anchor="_Toc494053926" w:history="1">
             <w:r>
               <w:rPr>
                 <w:rStyle w:val="Hyperlink"/>
                 <w:noProof/>
               </w:rPr>
-              <w:t>Nonfunctional Requirements</w:t>
+              <w:t>Non-functional Requirements</w:t>
             </w:r>
             <w:r>
               <w:rPr>
@@ -737,7 +737,7 @@
                 <w:noProof/>
                 <w:webHidden/>
               </w:rPr>
-              <w:instrText xml:space="preserve"> PAGEREF _Toc494039806 \h </w:instrText>
+              <w:instrText xml:space="preserve"> PAGEREF _Toc494053926 \h </w:instrText>
             </w:r>
             <w:r>
               <w:rPr>
@@ -757,7 +757,7 @@
                 <w:noProof/>
                 <w:webHidden/>
               </w:rPr>
-              <w:t>5</w:t>
+              <w:t>6</w:t>
             </w:r>
             <w:r>
               <w:rPr>
@@ -790,7 +790,7 @@
       <w:pPr>
         <w:pStyle w:val="Heading1"/>
       </w:pPr>
-      <w:bookmarkStart w:id="0" w:name="_Toc494039800"/>
+      <w:bookmarkStart w:id="0" w:name="_Toc494053920"/>
       <w:r>
         <w:lastRenderedPageBreak/>
         <w:t>Preface</w:t>
@@ -801,7 +801,7 @@
       <w:pPr>
         <w:pStyle w:val="Heading2"/>
       </w:pPr>
-      <w:bookmarkStart w:id="1" w:name="_Toc494039801"/>
+      <w:bookmarkStart w:id="1" w:name="_Toc494053921"/>
       <w:r>
         <w:t>Document History</w:t>
       </w:r>
@@ -980,7 +980,7 @@
       <w:pPr>
         <w:pStyle w:val="Heading1"/>
       </w:pPr>
-      <w:bookmarkStart w:id="2" w:name="_Toc494039802"/>
+      <w:bookmarkStart w:id="2" w:name="_Toc494053922"/>
       <w:r>
         <w:lastRenderedPageBreak/>
         <w:t>Introduction</w:t>
@@ -1002,14 +1002,199 @@
       <w:pPr>
         <w:pStyle w:val="Heading1"/>
       </w:pPr>
-      <w:bookmarkStart w:id="3" w:name="_Toc494039803"/>
+      <w:bookmarkStart w:id="3" w:name="_Toc494053923"/>
       <w:r>
         <w:lastRenderedPageBreak/>
         <w:t>Glossary</w:t>
       </w:r>
       <w:bookmarkEnd w:id="3"/>
     </w:p>
-    <w:p/>
+    <w:p>
+      <w:pPr>
+        <w:pStyle w:val="ListParagraph"/>
+        <w:numPr>
+          <w:ilvl w:val="0"/>
+          <w:numId w:val="3"/>
+        </w:numPr>
+      </w:pPr>
+      <w:r>
+        <w:t>Application – A software program that runs on a computer</w:t>
+      </w:r>
+    </w:p>
+    <w:p>
+      <w:pPr>
+        <w:pStyle w:val="ListParagraph"/>
+        <w:numPr>
+          <w:ilvl w:val="0"/>
+          <w:numId w:val="3"/>
+        </w:numPr>
+      </w:pPr>
+      <w:r>
+        <w:t>Array – A group of items stored in the computer’s memory</w:t>
+      </w:r>
+    </w:p>
+    <w:p>
+      <w:pPr>
+        <w:pStyle w:val="ListParagraph"/>
+        <w:numPr>
+          <w:ilvl w:val="0"/>
+          <w:numId w:val="3"/>
+        </w:numPr>
+      </w:pPr>
+      <w:r>
+        <w:t>Byte – A unit of computer information that represents a piece of data</w:t>
+      </w:r>
+    </w:p>
+    <w:p>
+      <w:pPr>
+        <w:pStyle w:val="ListParagraph"/>
+        <w:numPr>
+          <w:ilvl w:val="0"/>
+          <w:numId w:val="3"/>
+        </w:numPr>
+      </w:pPr>
+      <w:r>
+        <w:t>Client – A piece of hardware or software that accesses a service made available by a server</w:t>
+      </w:r>
+    </w:p>
+    <w:p>
+      <w:pPr>
+        <w:pStyle w:val="ListParagraph"/>
+        <w:numPr>
+          <w:ilvl w:val="0"/>
+          <w:numId w:val="3"/>
+        </w:numPr>
+      </w:pPr>
+      <w:r>
+        <w:t>Database – A collection of information that is organized so that it can be easily accessed, managed, and updated</w:t>
+      </w:r>
+    </w:p>
+    <w:p>
+      <w:pPr>
+        <w:pStyle w:val="ListParagraph"/>
+        <w:numPr>
+          <w:ilvl w:val="0"/>
+          <w:numId w:val="3"/>
+        </w:numPr>
+      </w:pPr>
+      <w:r>
+        <w:t>Foreign key – A field in a database table that uniquely identifies a row of another table or the same table</w:t>
+      </w:r>
+    </w:p>
+    <w:p>
+      <w:pPr>
+        <w:pStyle w:val="ListParagraph"/>
+        <w:numPr>
+          <w:ilvl w:val="0"/>
+          <w:numId w:val="3"/>
+        </w:numPr>
+      </w:pPr>
+      <w:r>
+        <w:t xml:space="preserve">Functional requirement – A software requirement that </w:t>
+      </w:r>
+      <w:r>
+        <w:t>states the services that the software should provide and how it behaves based on particular situations and inputs</w:t>
+      </w:r>
+    </w:p>
+    <w:p>
+      <w:pPr>
+        <w:pStyle w:val="ListParagraph"/>
+        <w:numPr>
+          <w:ilvl w:val="0"/>
+          <w:numId w:val="3"/>
+        </w:numPr>
+      </w:pPr>
+      <w:r>
+        <w:t>Hashing – The transformation of a string of characters into a fixed-length value that represents the original string and cannot be reversed back into the original string</w:t>
+      </w:r>
+    </w:p>
+    <w:p>
+      <w:pPr>
+        <w:pStyle w:val="ListParagraph"/>
+        <w:numPr>
+          <w:ilvl w:val="0"/>
+          <w:numId w:val="3"/>
+        </w:numPr>
+      </w:pPr>
+      <w:r>
+        <w:t>Kilobyte – A unit of computer information equal to 1024 bytes</w:t>
+      </w:r>
+    </w:p>
+    <w:p>
+      <w:pPr>
+        <w:pStyle w:val="ListParagraph"/>
+        <w:numPr>
+          <w:ilvl w:val="0"/>
+          <w:numId w:val="3"/>
+        </w:numPr>
+      </w:pPr>
+      <w:r>
+        <w:t>Non-functional requirement – A software requirement that describes the constraints on the services offered by the software</w:t>
+      </w:r>
+    </w:p>
+    <w:p>
+      <w:pPr>
+        <w:pStyle w:val="ListParagraph"/>
+        <w:numPr>
+          <w:ilvl w:val="0"/>
+          <w:numId w:val="3"/>
+        </w:numPr>
+      </w:pPr>
+      <w:r>
+        <w:t>Relational database – A database structured to recognize relations among stored items of information</w:t>
+      </w:r>
+    </w:p>
+    <w:p>
+      <w:pPr>
+        <w:pStyle w:val="ListParagraph"/>
+        <w:numPr>
+          <w:ilvl w:val="0"/>
+          <w:numId w:val="3"/>
+        </w:numPr>
+      </w:pPr>
+      <w:r>
+        <w:t>Requirement – A high-level abstract statement of a software or a detailed functional specification</w:t>
+      </w:r>
+    </w:p>
+    <w:p>
+      <w:pPr>
+        <w:pStyle w:val="ListParagraph"/>
+        <w:numPr>
+          <w:ilvl w:val="0"/>
+          <w:numId w:val="3"/>
+        </w:numPr>
+      </w:pPr>
+      <w:r>
+        <w:t>Resolution – The dimensions of a computer image in pixels</w:t>
+      </w:r>
+    </w:p>
+    <w:p>
+      <w:pPr>
+        <w:pStyle w:val="ListParagraph"/>
+        <w:numPr>
+          <w:ilvl w:val="0"/>
+          <w:numId w:val="3"/>
+        </w:numPr>
+      </w:pPr>
+      <w:r>
+        <w:t>Server – A piece of hardware or software that provides functionality to its clients</w:t>
+      </w:r>
+    </w:p>
+    <w:p>
+      <w:pPr>
+        <w:pStyle w:val="ListParagraph"/>
+        <w:numPr>
+          <w:ilvl w:val="0"/>
+          <w:numId w:val="3"/>
+        </w:numPr>
+      </w:pPr>
+      <w:r>
+        <w:t>Session – An interactive information interc</w:t>
+      </w:r>
+      <w:r>
+        <w:t>hange between multiple clients and a server</w:t>
+      </w:r>
+    </w:p>
     <w:p>
       <w:r>
         <w:br w:type="page"/>
@@ -1019,7 +1204,7 @@
       <w:pPr>
         <w:pStyle w:val="Heading1"/>
       </w:pPr>
-      <w:bookmarkStart w:id="4" w:name="_Toc494039804"/>
+      <w:bookmarkStart w:id="4" w:name="_Toc494053924"/>
       <w:r>
         <w:lastRenderedPageBreak/>
         <w:t>Requirements</w:t>
@@ -1030,7 +1215,7 @@
       <w:pPr>
         <w:pStyle w:val="Heading2"/>
       </w:pPr>
-      <w:bookmarkStart w:id="5" w:name="_Toc494039805"/>
+      <w:bookmarkStart w:id="5" w:name="_Toc494053925"/>
       <w:r>
         <w:t>Functional Requirements</w:t>
       </w:r>
@@ -1064,6 +1249,18 @@
       <w:pPr>
         <w:pStyle w:val="ListParagraph"/>
         <w:numPr>
+          <w:ilvl w:val="1"/>
+          <w:numId w:val="1"/>
+        </w:numPr>
+      </w:pPr>
+      <w:r>
+        <w:t>All available player sessions hosted by others will be visible in a lobby.</w:t>
+      </w:r>
+    </w:p>
+    <w:p>
+      <w:pPr>
+        <w:pStyle w:val="ListParagraph"/>
+        <w:numPr>
           <w:ilvl w:val="0"/>
           <w:numId w:val="1"/>
         </w:numPr>
@@ -1108,7 +1305,10 @@
         </w:numPr>
       </w:pPr>
       <w:r>
-        <w:t>The application must have an achievement system.</w:t>
+        <w:t xml:space="preserve">The application </w:t>
+      </w:r>
+      <w:r>
+        <w:t>must have an achievement system.</w:t>
       </w:r>
     </w:p>
     <w:p>
@@ -1120,7 +1320,7 @@
         </w:numPr>
       </w:pPr>
       <w:r>
-        <w:t>There should be a minimum of 10 achievements that can be earned.</w:t>
+        <w:t>Achievements will have different difficulty levels.</w:t>
       </w:r>
     </w:p>
     <w:p>
@@ -1132,7 +1332,25 @@
         </w:numPr>
       </w:pPr>
       <w:r>
-        <w:t>Achievements will have different difficulty levels.</w:t>
+        <w:t xml:space="preserve">If time allows, achievements accomplished by one user will be available to </w:t>
+      </w:r>
+      <w:r>
+        <w:t>others</w:t>
+      </w:r>
+      <w:r>
+        <w:t>.</w:t>
+      </w:r>
+    </w:p>
+    <w:p>
+      <w:pPr>
+        <w:pStyle w:val="ListParagraph"/>
+        <w:numPr>
+          <w:ilvl w:val="0"/>
+          <w:numId w:val="1"/>
+        </w:numPr>
+      </w:pPr>
+      <w:r>
+        <w:t>The standard chess game must implement all standard chess rules.</w:t>
       </w:r>
     </w:p>
     <w:p>
@@ -1144,7 +1362,147 @@
         </w:numPr>
       </w:pPr>
       <w:r>
-        <w:t>If time allows, achievements accomplished by one user will be available to another.</w:t>
+        <w:t>A player must be able to</w:t>
+      </w:r>
+      <w:r>
+        <w:t xml:space="preserve"> capture their opponent’s pieces and remove them from the board.</w:t>
+      </w:r>
+    </w:p>
+    <w:p>
+      <w:pPr>
+        <w:pStyle w:val="ListParagraph"/>
+        <w:numPr>
+          <w:ilvl w:val="1"/>
+          <w:numId w:val="1"/>
+        </w:numPr>
+      </w:pPr>
+      <w:r>
+        <w:t>Each type of piece should be able to move across the board in accordance to the rules of chess. A knight should move in an L shape, a bishop can move diagonally, etc.</w:t>
+      </w:r>
+    </w:p>
+    <w:p>
+      <w:pPr>
+        <w:pStyle w:val="ListParagraph"/>
+        <w:numPr>
+          <w:ilvl w:val="1"/>
+          <w:numId w:val="1"/>
+        </w:numPr>
+      </w:pPr>
+      <w:r>
+        <w:t>A player’s king piece should be able to be placed in check, checkmate, or stalemate.</w:t>
+      </w:r>
+    </w:p>
+    <w:p>
+      <w:pPr>
+        <w:pStyle w:val="ListParagraph"/>
+        <w:numPr>
+          <w:ilvl w:val="2"/>
+          <w:numId w:val="1"/>
+        </w:numPr>
+      </w:pPr>
+      <w:r>
+        <w:t>The game should automatically end in a stalemate under the following conditions:</w:t>
+      </w:r>
+    </w:p>
+    <w:p>
+      <w:pPr>
+        <w:pStyle w:val="ListParagraph"/>
+        <w:numPr>
+          <w:ilvl w:val="3"/>
+          <w:numId w:val="1"/>
+        </w:numPr>
+      </w:pPr>
+      <w:r>
+        <w:t>One king vs one king</w:t>
+      </w:r>
+    </w:p>
+    <w:p>
+      <w:pPr>
+        <w:pStyle w:val="ListParagraph"/>
+        <w:numPr>
+          <w:ilvl w:val="3"/>
+          <w:numId w:val="1"/>
+        </w:numPr>
+      </w:pPr>
+      <w:r>
+        <w:t>One king and bishop vs one king</w:t>
+      </w:r>
+    </w:p>
+    <w:p>
+      <w:pPr>
+        <w:pStyle w:val="ListParagraph"/>
+        <w:numPr>
+          <w:ilvl w:val="3"/>
+          <w:numId w:val="1"/>
+        </w:numPr>
+      </w:pPr>
+      <w:r>
+        <w:t>One king and knight vs one king</w:t>
+      </w:r>
+    </w:p>
+    <w:p>
+      <w:pPr>
+        <w:pStyle w:val="ListParagraph"/>
+        <w:numPr>
+          <w:ilvl w:val="3"/>
+          <w:numId w:val="1"/>
+        </w:numPr>
+      </w:pPr>
+      <w:r>
+        <w:t>One king and bishop vs one king and bishop with the bishops on the same color chessboard square</w:t>
+      </w:r>
+    </w:p>
+    <w:p>
+      <w:pPr>
+        <w:pStyle w:val="ListParagraph"/>
+        <w:numPr>
+          <w:ilvl w:val="1"/>
+          <w:numId w:val="1"/>
+        </w:numPr>
+      </w:pPr>
+      <w:r>
+        <w:t>The following special moves should be able to be performed:</w:t>
+      </w:r>
+    </w:p>
+    <w:p>
+      <w:pPr>
+        <w:pStyle w:val="ListParagraph"/>
+        <w:numPr>
+          <w:ilvl w:val="2"/>
+          <w:numId w:val="1"/>
+        </w:numPr>
+      </w:pPr>
+      <w:r>
+        <w:t>Castling: A player’s king may move two spaces towards one of their rook, and then the rook moves to the square through which the king passed.</w:t>
+      </w:r>
+    </w:p>
+    <w:p>
+      <w:pPr>
+        <w:pStyle w:val="ListParagraph"/>
+        <w:numPr>
+          <w:ilvl w:val="2"/>
+          <w:numId w:val="1"/>
+        </w:numPr>
+      </w:pPr>
+      <w:proofErr w:type="spellStart"/>
+      <w:r>
+        <w:t>En</w:t>
+      </w:r>
+      <w:proofErr w:type="spellEnd"/>
+      <w:r>
+        <w:t xml:space="preserve"> passant: A player may capture their opponent’s pawn that moved two spaces forward as if it moved only one space forward.</w:t>
+      </w:r>
+    </w:p>
+    <w:p>
+      <w:pPr>
+        <w:pStyle w:val="ListParagraph"/>
+        <w:numPr>
+          <w:ilvl w:val="2"/>
+          <w:numId w:val="1"/>
+        </w:numPr>
+      </w:pPr>
+      <w:r>
+        <w:t>Pawn promotion: When a pawn reaches the other side of the chessboard, the user will be able to change it to a queen, bishop, rook, or knight.</w:t>
       </w:r>
     </w:p>
     <w:p>
@@ -1156,7 +1514,10 @@
         </w:numPr>
       </w:pPr>
       <w:r>
-        <w:t>The standard chess game must implement all standard chess rules.</w:t>
+        <w:t>The application must be able to support chess games with time restrictions</w:t>
+      </w:r>
+      <w:r>
+        <w:t>.</w:t>
       </w:r>
     </w:p>
     <w:p>
@@ -1168,10 +1529,7 @@
         </w:numPr>
       </w:pPr>
       <w:r>
-        <w:t>A player must be able to</w:t>
-      </w:r>
-      <w:r>
-        <w:t xml:space="preserve"> capture their opponent’s pieces and remove them from the board.</w:t>
+        <w:t>A game can end in a stalemate if a certain amount of time has passed since the beginning of the first move and a checkmate.</w:t>
       </w:r>
     </w:p>
     <w:p>
@@ -1183,7 +1541,7 @@
         </w:numPr>
       </w:pPr>
       <w:r>
-        <w:t>Each type of piece should be able to move across the board in accordance to the rules of chess. A knight should move in an L shape, a bishop can move diagonally, etc.</w:t>
+        <w:t>A player’s turn can be skipped if they do not make a move in a certain amount of time.</w:t>
       </w:r>
     </w:p>
     <w:p>
@@ -1195,170 +1553,6 @@
         </w:numPr>
       </w:pPr>
       <w:r>
-        <w:t>A player’s king piece should be able to be placed in check, checkmate, or stalemate.</w:t>
-      </w:r>
-    </w:p>
-    <w:p>
-      <w:pPr>
-        <w:pStyle w:val="ListParagraph"/>
-        <w:numPr>
-          <w:ilvl w:val="2"/>
-          <w:numId w:val="1"/>
-        </w:numPr>
-      </w:pPr>
-      <w:r>
-        <w:t>The game should automatically end in a stalemate under the following conditions:</w:t>
-      </w:r>
-    </w:p>
-    <w:p>
-      <w:pPr>
-        <w:pStyle w:val="ListParagraph"/>
-        <w:numPr>
-          <w:ilvl w:val="3"/>
-          <w:numId w:val="1"/>
-        </w:numPr>
-      </w:pPr>
-      <w:r>
-        <w:t>One king vs one king</w:t>
-      </w:r>
-    </w:p>
-    <w:p>
-      <w:pPr>
-        <w:pStyle w:val="ListParagraph"/>
-        <w:numPr>
-          <w:ilvl w:val="3"/>
-          <w:numId w:val="1"/>
-        </w:numPr>
-      </w:pPr>
-      <w:r>
-        <w:t>One king and bishop vs one king</w:t>
-      </w:r>
-    </w:p>
-    <w:p>
-      <w:pPr>
-        <w:pStyle w:val="ListParagraph"/>
-        <w:numPr>
-          <w:ilvl w:val="3"/>
-          <w:numId w:val="1"/>
-        </w:numPr>
-      </w:pPr>
-      <w:r>
-        <w:t>One king and knight vs one king</w:t>
-      </w:r>
-    </w:p>
-    <w:p>
-      <w:pPr>
-        <w:pStyle w:val="ListParagraph"/>
-        <w:numPr>
-          <w:ilvl w:val="3"/>
-          <w:numId w:val="1"/>
-        </w:numPr>
-      </w:pPr>
-      <w:r>
-        <w:t>One king and bishop vs one king and bishop with the bishops on the same color chessboard square</w:t>
-      </w:r>
-    </w:p>
-    <w:p>
-      <w:pPr>
-        <w:pStyle w:val="ListParagraph"/>
-        <w:numPr>
-          <w:ilvl w:val="1"/>
-          <w:numId w:val="1"/>
-        </w:numPr>
-      </w:pPr>
-      <w:r>
-        <w:t>The following special moves should be able to be performed:</w:t>
-      </w:r>
-    </w:p>
-    <w:p>
-      <w:pPr>
-        <w:pStyle w:val="ListParagraph"/>
-        <w:numPr>
-          <w:ilvl w:val="2"/>
-          <w:numId w:val="1"/>
-        </w:numPr>
-      </w:pPr>
-      <w:r>
-        <w:t>Castling: A player’s king may move two spaces towards one of their rook, and then the rook moves to the square through which the king passed.</w:t>
-      </w:r>
-    </w:p>
-    <w:p>
-      <w:pPr>
-        <w:pStyle w:val="ListParagraph"/>
-        <w:numPr>
-          <w:ilvl w:val="2"/>
-          <w:numId w:val="1"/>
-        </w:numPr>
-      </w:pPr>
-      <w:proofErr w:type="spellStart"/>
-      <w:r>
-        <w:t>En</w:t>
-      </w:r>
-      <w:proofErr w:type="spellEnd"/>
-      <w:r>
-        <w:t xml:space="preserve"> passant: A player may capture their opponent’s pawn that moved two spaces forward as if it moved only one space forward.</w:t>
-      </w:r>
-    </w:p>
-    <w:p>
-      <w:pPr>
-        <w:pStyle w:val="ListParagraph"/>
-        <w:numPr>
-          <w:ilvl w:val="2"/>
-          <w:numId w:val="1"/>
-        </w:numPr>
-      </w:pPr>
-      <w:r>
-        <w:t>Pawn promotion: When a pawn reaches the other side of the chessboard, the user will be able to change it to a queen, bishop, rook, or knight.</w:t>
-      </w:r>
-    </w:p>
-    <w:p>
-      <w:pPr>
-        <w:pStyle w:val="ListParagraph"/>
-        <w:numPr>
-          <w:ilvl w:val="0"/>
-          <w:numId w:val="1"/>
-        </w:numPr>
-      </w:pPr>
-      <w:r>
-        <w:t>The application must be able to support chess games with time restrictions</w:t>
-      </w:r>
-      <w:r>
-        <w:t>.</w:t>
-      </w:r>
-    </w:p>
-    <w:p>
-      <w:pPr>
-        <w:pStyle w:val="ListParagraph"/>
-        <w:numPr>
-          <w:ilvl w:val="1"/>
-          <w:numId w:val="1"/>
-        </w:numPr>
-      </w:pPr>
-      <w:r>
-        <w:t>A game can end in a stalemate if a certain amount of time has passed since the beginning of the first move and a checkmate.</w:t>
-      </w:r>
-    </w:p>
-    <w:p>
-      <w:pPr>
-        <w:pStyle w:val="ListParagraph"/>
-        <w:numPr>
-          <w:ilvl w:val="1"/>
-          <w:numId w:val="1"/>
-        </w:numPr>
-      </w:pPr>
-      <w:r>
-        <w:t>A player’s turn can be skipped if they do not make a move in a certain amount of time.</w:t>
-      </w:r>
-    </w:p>
-    <w:p>
-      <w:pPr>
-        <w:pStyle w:val="ListParagraph"/>
-        <w:numPr>
-          <w:ilvl w:val="1"/>
-          <w:numId w:val="1"/>
-        </w:numPr>
-      </w:pPr>
-      <w:r>
         <w:t>Any time restrictions are set by the host player.</w:t>
       </w:r>
     </w:p>
@@ -1371,7 +1565,7 @@
       <w:pPr>
         <w:pStyle w:val="Heading2"/>
       </w:pPr>
-      <w:bookmarkStart w:id="6" w:name="_Toc494039806"/>
+      <w:bookmarkStart w:id="6" w:name="_Toc494053926"/>
       <w:r>
         <w:lastRenderedPageBreak/>
         <w:t>Non</w:t>
@@ -1509,7 +1703,13 @@
         </w:numPr>
       </w:pPr>
       <w:r>
-        <w:t>The maximum allowable image size must be 500 kB.</w:t>
+        <w:t>The maximum all</w:t>
+      </w:r>
+      <w:r>
+        <w:t>owable image size must be 500 kilobytes</w:t>
+      </w:r>
+      <w:r>
+        <w:t>.</w:t>
       </w:r>
     </w:p>
     <w:p>
@@ -1557,7 +1757,13 @@
         </w:numPr>
       </w:pPr>
       <w:r>
-        <w:t>The minimum time setting for a timed chess game will be 2 minutes.</w:t>
+        <w:t xml:space="preserve">The minimum </w:t>
+      </w:r>
+      <w:r>
+        <w:t xml:space="preserve">allowable </w:t>
+      </w:r>
+      <w:r>
+        <w:t>time setting for a timed chess game will be 2 minutes.</w:t>
       </w:r>
     </w:p>
     <w:p>
@@ -1593,7 +1799,28 @@
         </w:numPr>
       </w:pPr>
       <w:r>
-        <w:t>The minimum time setting for a move in a timed-move chess game will be 3 seconds.</w:t>
+        <w:t xml:space="preserve">The minimum </w:t>
+      </w:r>
+      <w:r>
+        <w:t xml:space="preserve">allowable </w:t>
+      </w:r>
+      <w:r>
+        <w:t>time setting for a move in a timed-move chess game will be 3 seconds.</w:t>
+      </w:r>
+    </w:p>
+    <w:p>
+      <w:pPr>
+        <w:pStyle w:val="ListParagraph"/>
+        <w:numPr>
+          <w:ilvl w:val="0"/>
+          <w:numId w:val="2"/>
+        </w:numPr>
+      </w:pPr>
+      <w:r>
+        <w:t>There must be a minimum of 10 achievements that can be earned</w:t>
+      </w:r>
+      <w:r>
+        <w:t xml:space="preserve"> in the achievement system.</w:t>
       </w:r>
       <w:bookmarkStart w:id="7" w:name="_GoBack"/>
       <w:bookmarkEnd w:id="7"/>
@@ -1751,7 +1978,7 @@
                 <w:bCs/>
                 <w:noProof/>
               </w:rPr>
-              <w:t>6</w:t>
+              <w:t>5</w:t>
             </w:r>
             <w:r>
               <w:rPr>
@@ -1961,6 +2188,119 @@
     </w:lvl>
   </w:abstractNum>
   <w:abstractNum w:abstractNumId="1" w15:restartNumberingAfterBreak="0">
+    <w:nsid w:val="13AB2F62"/>
+    <w:multiLevelType w:val="hybridMultilevel"/>
+    <w:tmpl w:val="E4B0DC64"/>
+    <w:lvl w:ilvl="0" w:tplc="04090001">
+      <w:start w:val="1"/>
+      <w:numFmt w:val="bullet"/>
+      <w:lvlText w:val=""/>
+      <w:lvlJc w:val="left"/>
+      <w:pPr>
+        <w:ind w:left="720" w:hanging="360"/>
+      </w:pPr>
+      <w:rPr>
+        <w:rFonts w:ascii="Symbol" w:hAnsi="Symbol" w:hint="default"/>
+      </w:rPr>
+    </w:lvl>
+    <w:lvl w:ilvl="1" w:tplc="04090003" w:tentative="1">
+      <w:start w:val="1"/>
+      <w:numFmt w:val="bullet"/>
+      <w:lvlText w:val="o"/>
+      <w:lvlJc w:val="left"/>
+      <w:pPr>
+        <w:ind w:left="1440" w:hanging="360"/>
+      </w:pPr>
+      <w:rPr>
+        <w:rFonts w:ascii="Courier New" w:hAnsi="Courier New" w:cs="Courier New" w:hint="default"/>
+      </w:rPr>
+    </w:lvl>
+    <w:lvl w:ilvl="2" w:tplc="04090005" w:tentative="1">
+      <w:start w:val="1"/>
+      <w:numFmt w:val="bullet"/>
+      <w:lvlText w:val=""/>
+      <w:lvlJc w:val="left"/>
+      <w:pPr>
+        <w:ind w:left="2160" w:hanging="360"/>
+      </w:pPr>
+      <w:rPr>
+        <w:rFonts w:ascii="Wingdings" w:hAnsi="Wingdings" w:hint="default"/>
+      </w:rPr>
+    </w:lvl>
+    <w:lvl w:ilvl="3" w:tplc="04090001" w:tentative="1">
+      <w:start w:val="1"/>
+      <w:numFmt w:val="bullet"/>
+      <w:lvlText w:val=""/>
+      <w:lvlJc w:val="left"/>
+      <w:pPr>
+        <w:ind w:left="2880" w:hanging="360"/>
+      </w:pPr>
+      <w:rPr>
+        <w:rFonts w:ascii="Symbol" w:hAnsi="Symbol" w:hint="default"/>
+      </w:rPr>
+    </w:lvl>
+    <w:lvl w:ilvl="4" w:tplc="04090003" w:tentative="1">
+      <w:start w:val="1"/>
+      <w:numFmt w:val="bullet"/>
+      <w:lvlText w:val="o"/>
+      <w:lvlJc w:val="left"/>
+      <w:pPr>
+        <w:ind w:left="3600" w:hanging="360"/>
+      </w:pPr>
+      <w:rPr>
+        <w:rFonts w:ascii="Courier New" w:hAnsi="Courier New" w:cs="Courier New" w:hint="default"/>
+      </w:rPr>
+    </w:lvl>
+    <w:lvl w:ilvl="5" w:tplc="04090005" w:tentative="1">
+      <w:start w:val="1"/>
+      <w:numFmt w:val="bullet"/>
+      <w:lvlText w:val=""/>
+      <w:lvlJc w:val="left"/>
+      <w:pPr>
+        <w:ind w:left="4320" w:hanging="360"/>
+      </w:pPr>
+      <w:rPr>
+        <w:rFonts w:ascii="Wingdings" w:hAnsi="Wingdings" w:hint="default"/>
+      </w:rPr>
+    </w:lvl>
+    <w:lvl w:ilvl="6" w:tplc="04090001" w:tentative="1">
+      <w:start w:val="1"/>
+      <w:numFmt w:val="bullet"/>
+      <w:lvlText w:val=""/>
+      <w:lvlJc w:val="left"/>
+      <w:pPr>
+        <w:ind w:left="5040" w:hanging="360"/>
+      </w:pPr>
+      <w:rPr>
+        <w:rFonts w:ascii="Symbol" w:hAnsi="Symbol" w:hint="default"/>
+      </w:rPr>
+    </w:lvl>
+    <w:lvl w:ilvl="7" w:tplc="04090003" w:tentative="1">
+      <w:start w:val="1"/>
+      <w:numFmt w:val="bullet"/>
+      <w:lvlText w:val="o"/>
+      <w:lvlJc w:val="left"/>
+      <w:pPr>
+        <w:ind w:left="5760" w:hanging="360"/>
+      </w:pPr>
+      <w:rPr>
+        <w:rFonts w:ascii="Courier New" w:hAnsi="Courier New" w:cs="Courier New" w:hint="default"/>
+      </w:rPr>
+    </w:lvl>
+    <w:lvl w:ilvl="8" w:tplc="04090005" w:tentative="1">
+      <w:start w:val="1"/>
+      <w:numFmt w:val="bullet"/>
+      <w:lvlText w:val=""/>
+      <w:lvlJc w:val="left"/>
+      <w:pPr>
+        <w:ind w:left="6480" w:hanging="360"/>
+      </w:pPr>
+      <w:rPr>
+        <w:rFonts w:ascii="Wingdings" w:hAnsi="Wingdings" w:hint="default"/>
+      </w:rPr>
+    </w:lvl>
+  </w:abstractNum>
+  <w:abstractNum w:abstractNumId="2" w15:restartNumberingAfterBreak="0">
     <w:nsid w:val="15E64D25"/>
     <w:multiLevelType w:val="hybridMultilevel"/>
     <w:tmpl w:val="ACC2217C"/>
@@ -2077,6 +2417,9 @@
     <w:abstractNumId w:val="0"/>
   </w:num>
   <w:num w:numId="2">
+    <w:abstractNumId w:val="2"/>
+  </w:num>
+  <w:num w:numId="3">
     <w:abstractNumId w:val="1"/>
   </w:num>
 </w:numbering>
@@ -3042,6 +3385,7 @@
   </w:compat>
   <w:rsids>
     <w:rsidRoot w:val="00DE4196"/>
+    <w:rsid w:val="001141CD"/>
     <w:rsid w:val="004B44F9"/>
     <w:rsid w:val="005A7F59"/>
     <w:rsid w:val="00781425"/>
@@ -3778,7 +4122,7 @@
 </file>
 
 <file path=customXml/itemProps1.xml><?xml version="1.0" encoding="utf-8"?>
-<ds:datastoreItem xmlns:ds="http://schemas.openxmlformats.org/officeDocument/2006/customXml" ds:itemID="{39931D58-B68F-449A-ABF6-64B8DA205BD3}">
+<ds:datastoreItem xmlns:ds="http://schemas.openxmlformats.org/officeDocument/2006/customXml" ds:itemID="{CF6655E6-D3ED-4AB3-8D6E-605B40AF566B}">
   <ds:schemaRefs>
     <ds:schemaRef ds:uri="http://schemas.openxmlformats.org/officeDocument/2006/bibliography"/>
   </ds:schemaRefs>

</xml_diff>

<commit_message>
Made corrections to the timed game and timed-move game requirements
</commit_message>
<xml_diff>
--- a/2D Chess Game Requirements.docx
+++ b/2D Chess Game Requirements.docx
@@ -1,6 +1,6 @@
 
 <file path=word/document.xml><?xml version="1.0" encoding="utf-8"?>
-<w:document xmlns:wpc="http://schemas.microsoft.com/office/word/2010/wordprocessingCanvas" xmlns:cx="http://schemas.microsoft.com/office/drawing/2014/chartex" xmlns:cx1="http://schemas.microsoft.com/office/drawing/2015/9/8/chartex" xmlns:cx2="http://schemas.microsoft.com/office/drawing/2015/10/21/chartex" xmlns:cx3="http://schemas.microsoft.com/office/drawing/2016/5/9/chartex" xmlns:cx4="http://schemas.microsoft.com/office/drawing/2016/5/10/chartex" xmlns:cx5="http://schemas.microsoft.com/office/drawing/2016/5/11/chartex" xmlns:cx6="http://schemas.microsoft.com/office/drawing/2016/5/12/chartex" xmlns:cx7="http://schemas.microsoft.com/office/drawing/2016/5/13/chartex" xmlns:cx8="http://schemas.microsoft.com/office/drawing/2016/5/14/chartex" xmlns:mc="http://schemas.openxmlformats.org/markup-compatibility/2006" xmlns:aink="http://schemas.microsoft.com/office/drawing/2016/ink" xmlns:am3d="http://schemas.microsoft.com/office/drawing/2017/model3d" xmlns:o="urn:schemas-microsoft-com:office:office" xmlns:r="http://schemas.openxmlformats.org/officeDocument/2006/relationships" xmlns:m="http://schemas.openxmlformats.org/officeDocument/2006/math" xmlns:v="urn:schemas-microsoft-com:vml" xmlns:wp14="http://schemas.microsoft.com/office/word/2010/wordprocessingDrawing" xmlns:wp="http://schemas.openxmlformats.org/drawingml/2006/wordprocessingDrawing" xmlns:w10="urn:schemas-microsoft-com:office:word" xmlns:w="http://schemas.openxmlformats.org/wordprocessingml/2006/main" xmlns:w14="http://schemas.microsoft.com/office/word/2010/wordml" xmlns:w15="http://schemas.microsoft.com/office/word/2012/wordml" xmlns:w16cid="http://schemas.microsoft.com/office/word/2016/wordml/cid" xmlns:w16se="http://schemas.microsoft.com/office/word/2015/wordml/symex" xmlns:wpg="http://schemas.microsoft.com/office/word/2010/wordprocessingGroup" xmlns:wpi="http://schemas.microsoft.com/office/word/2010/wordprocessingInk" xmlns:wne="http://schemas.microsoft.com/office/word/2006/wordml" xmlns:wps="http://schemas.microsoft.com/office/word/2010/wordprocessingShape" mc:Ignorable="w14 w15 w16se w16cid wp14">
+<w:document xmlns:wpc="http://schemas.microsoft.com/office/word/2010/wordprocessingCanvas" xmlns:cx="http://schemas.microsoft.com/office/drawing/2014/chartex" xmlns:cx1="http://schemas.microsoft.com/office/drawing/2015/9/8/chartex" xmlns:mc="http://schemas.openxmlformats.org/markup-compatibility/2006" xmlns:o="urn:schemas-microsoft-com:office:office" xmlns:r="http://schemas.openxmlformats.org/officeDocument/2006/relationships" xmlns:m="http://schemas.openxmlformats.org/officeDocument/2006/math" xmlns:v="urn:schemas-microsoft-com:vml" xmlns:wp14="http://schemas.microsoft.com/office/word/2010/wordprocessingDrawing" xmlns:wp="http://schemas.openxmlformats.org/drawingml/2006/wordprocessingDrawing" xmlns:w10="urn:schemas-microsoft-com:office:word" xmlns:w="http://schemas.openxmlformats.org/wordprocessingml/2006/main" xmlns:w14="http://schemas.microsoft.com/office/word/2010/wordml" xmlns:w15="http://schemas.microsoft.com/office/word/2012/wordml" xmlns:w16se="http://schemas.microsoft.com/office/word/2015/wordml/symex" xmlns:wpg="http://schemas.microsoft.com/office/word/2010/wordprocessingGroup" xmlns:wpi="http://schemas.microsoft.com/office/word/2010/wordprocessingInk" xmlns:wne="http://schemas.microsoft.com/office/word/2006/wordml" xmlns:wps="http://schemas.microsoft.com/office/word/2010/wordprocessingShape" mc:Ignorable="w14 w15 w16se wp14">
   <w:body>
     <w:sdt>
       <w:sdtPr>
@@ -159,6 +159,7 @@
             <w:dataBinding w:prefixMappings="xmlns:ns0='http://purl.org/dc/elements/1.1/' xmlns:ns1='http://schemas.openxmlformats.org/package/2006/metadata/core-properties' " w:xpath="/ns1:coreProperties[1]/ns0:subject[1]" w:storeItemID="{6C3C8BC8-F283-45AE-878A-BAB7291924A1}"/>
             <w:text/>
           </w:sdtPr>
+          <w:sdtEndPr/>
           <w:sdtContent>
             <w:p>
               <w:pPr>
@@ -1529,7 +1530,12 @@
         </w:numPr>
       </w:pPr>
       <w:r>
-        <w:t>A game can end in a stalemate if a certain amount of time has passed since the beginning of the first move and a checkmate.</w:t>
+        <w:t>A player will lose the game if a certain amount of time (the total time they have spent on turns) has passed for that player in a timed game</w:t>
+      </w:r>
+      <w:bookmarkStart w:id="6" w:name="_GoBack"/>
+      <w:bookmarkEnd w:id="6"/>
+      <w:r>
+        <w:t>.</w:t>
       </w:r>
     </w:p>
     <w:p>
@@ -1541,7 +1547,10 @@
         </w:numPr>
       </w:pPr>
       <w:r>
-        <w:t>A player’s turn can be skipped if they do not make a move in a certain amount of time.</w:t>
+        <w:t xml:space="preserve">A </w:t>
+      </w:r>
+      <w:r>
+        <w:t>player will lose the game if they do not make a move in a certain amount of time in a timed-moved game.</w:t>
       </w:r>
     </w:p>
     <w:p>
@@ -1565,7 +1574,7 @@
       <w:pPr>
         <w:pStyle w:val="Heading2"/>
       </w:pPr>
-      <w:bookmarkStart w:id="6" w:name="_Toc494053926"/>
+      <w:bookmarkStart w:id="7" w:name="_Toc494053926"/>
       <w:r>
         <w:lastRenderedPageBreak/>
         <w:t>Non</w:t>
@@ -1576,7 +1585,7 @@
       <w:r>
         <w:t>functional Requirements</w:t>
       </w:r>
-      <w:bookmarkEnd w:id="6"/>
+      <w:bookmarkEnd w:id="7"/>
     </w:p>
     <w:p>
       <w:pPr>
@@ -1817,13 +1826,8 @@
         </w:numPr>
       </w:pPr>
       <w:r>
-        <w:t>There must be a minimum of 10 achievements that can be earned</w:t>
-      </w:r>
-      <w:r>
-        <w:t xml:space="preserve"> in the achievement system.</w:t>
-      </w:r>
-      <w:bookmarkStart w:id="7" w:name="_GoBack"/>
-      <w:bookmarkEnd w:id="7"/>
+        <w:t>There must be a minimum of 10 achievements that can be earned in the achievement system.</w:t>
+      </w:r>
     </w:p>
     <w:sectPr>
       <w:footerReference w:type="default" r:id="rId10"/>
@@ -1839,7 +1843,7 @@
 </file>
 
 <file path=word/endnotes.xml><?xml version="1.0" encoding="utf-8"?>
-<w:endnotes xmlns:wpc="http://schemas.microsoft.com/office/word/2010/wordprocessingCanvas" xmlns:cx="http://schemas.microsoft.com/office/drawing/2014/chartex" xmlns:cx1="http://schemas.microsoft.com/office/drawing/2015/9/8/chartex" xmlns:cx2="http://schemas.microsoft.com/office/drawing/2015/10/21/chartex" xmlns:cx3="http://schemas.microsoft.com/office/drawing/2016/5/9/chartex" xmlns:cx4="http://schemas.microsoft.com/office/drawing/2016/5/10/chartex" xmlns:cx5="http://schemas.microsoft.com/office/drawing/2016/5/11/chartex" xmlns:cx6="http://schemas.microsoft.com/office/drawing/2016/5/12/chartex" xmlns:cx7="http://schemas.microsoft.com/office/drawing/2016/5/13/chartex" xmlns:cx8="http://schemas.microsoft.com/office/drawing/2016/5/14/chartex" xmlns:mc="http://schemas.openxmlformats.org/markup-compatibility/2006" xmlns:aink="http://schemas.microsoft.com/office/drawing/2016/ink" xmlns:am3d="http://schemas.microsoft.com/office/drawing/2017/model3d" xmlns:o="urn:schemas-microsoft-com:office:office" xmlns:r="http://schemas.openxmlformats.org/officeDocument/2006/relationships" xmlns:m="http://schemas.openxmlformats.org/officeDocument/2006/math" xmlns:v="urn:schemas-microsoft-com:vml" xmlns:wp14="http://schemas.microsoft.com/office/word/2010/wordprocessingDrawing" xmlns:wp="http://schemas.openxmlformats.org/drawingml/2006/wordprocessingDrawing" xmlns:w10="urn:schemas-microsoft-com:office:word" xmlns:w="http://schemas.openxmlformats.org/wordprocessingml/2006/main" xmlns:w14="http://schemas.microsoft.com/office/word/2010/wordml" xmlns:w15="http://schemas.microsoft.com/office/word/2012/wordml" xmlns:w16cid="http://schemas.microsoft.com/office/word/2016/wordml/cid" xmlns:w16se="http://schemas.microsoft.com/office/word/2015/wordml/symex" xmlns:wpg="http://schemas.microsoft.com/office/word/2010/wordprocessingGroup" xmlns:wpi="http://schemas.microsoft.com/office/word/2010/wordprocessingInk" xmlns:wne="http://schemas.microsoft.com/office/word/2006/wordml" xmlns:wps="http://schemas.microsoft.com/office/word/2010/wordprocessingShape" mc:Ignorable="w14 w15 w16se w16cid wp14">
+<w:endnotes xmlns:wpc="http://schemas.microsoft.com/office/word/2010/wordprocessingCanvas" xmlns:cx="http://schemas.microsoft.com/office/drawing/2014/chartex" xmlns:cx1="http://schemas.microsoft.com/office/drawing/2015/9/8/chartex" xmlns:mc="http://schemas.openxmlformats.org/markup-compatibility/2006" xmlns:o="urn:schemas-microsoft-com:office:office" xmlns:r="http://schemas.openxmlformats.org/officeDocument/2006/relationships" xmlns:m="http://schemas.openxmlformats.org/officeDocument/2006/math" xmlns:v="urn:schemas-microsoft-com:vml" xmlns:wp14="http://schemas.microsoft.com/office/word/2010/wordprocessingDrawing" xmlns:wp="http://schemas.openxmlformats.org/drawingml/2006/wordprocessingDrawing" xmlns:w10="urn:schemas-microsoft-com:office:word" xmlns:w="http://schemas.openxmlformats.org/wordprocessingml/2006/main" xmlns:w14="http://schemas.microsoft.com/office/word/2010/wordml" xmlns:w15="http://schemas.microsoft.com/office/word/2012/wordml" xmlns:w16se="http://schemas.microsoft.com/office/word/2015/wordml/symex" xmlns:wpg="http://schemas.microsoft.com/office/word/2010/wordprocessingGroup" xmlns:wpi="http://schemas.microsoft.com/office/word/2010/wordprocessingInk" xmlns:wne="http://schemas.microsoft.com/office/word/2006/wordml" xmlns:wps="http://schemas.microsoft.com/office/word/2010/wordprocessingShape" mc:Ignorable="w14 w15 w16se wp14">
   <w:endnote w:type="separator" w:id="-1">
     <w:p>
       <w:pPr>
@@ -1864,7 +1868,7 @@
 </file>
 
 <file path=word/footer1.xml><?xml version="1.0" encoding="utf-8"?>
-<w:ftr xmlns:wpc="http://schemas.microsoft.com/office/word/2010/wordprocessingCanvas" xmlns:cx="http://schemas.microsoft.com/office/drawing/2014/chartex" xmlns:cx1="http://schemas.microsoft.com/office/drawing/2015/9/8/chartex" xmlns:cx2="http://schemas.microsoft.com/office/drawing/2015/10/21/chartex" xmlns:cx3="http://schemas.microsoft.com/office/drawing/2016/5/9/chartex" xmlns:cx4="http://schemas.microsoft.com/office/drawing/2016/5/10/chartex" xmlns:cx5="http://schemas.microsoft.com/office/drawing/2016/5/11/chartex" xmlns:cx6="http://schemas.microsoft.com/office/drawing/2016/5/12/chartex" xmlns:cx7="http://schemas.microsoft.com/office/drawing/2016/5/13/chartex" xmlns:cx8="http://schemas.microsoft.com/office/drawing/2016/5/14/chartex" xmlns:mc="http://schemas.openxmlformats.org/markup-compatibility/2006" xmlns:aink="http://schemas.microsoft.com/office/drawing/2016/ink" xmlns:am3d="http://schemas.microsoft.com/office/drawing/2017/model3d" xmlns:o="urn:schemas-microsoft-com:office:office" xmlns:r="http://schemas.openxmlformats.org/officeDocument/2006/relationships" xmlns:m="http://schemas.openxmlformats.org/officeDocument/2006/math" xmlns:v="urn:schemas-microsoft-com:vml" xmlns:wp14="http://schemas.microsoft.com/office/word/2010/wordprocessingDrawing" xmlns:wp="http://schemas.openxmlformats.org/drawingml/2006/wordprocessingDrawing" xmlns:w10="urn:schemas-microsoft-com:office:word" xmlns:w="http://schemas.openxmlformats.org/wordprocessingml/2006/main" xmlns:w14="http://schemas.microsoft.com/office/word/2010/wordml" xmlns:w15="http://schemas.microsoft.com/office/word/2012/wordml" xmlns:w16cid="http://schemas.microsoft.com/office/word/2016/wordml/cid" xmlns:w16se="http://schemas.microsoft.com/office/word/2015/wordml/symex" xmlns:wpg="http://schemas.microsoft.com/office/word/2010/wordprocessingGroup" xmlns:wpi="http://schemas.microsoft.com/office/word/2010/wordprocessingInk" xmlns:wne="http://schemas.microsoft.com/office/word/2006/wordml" xmlns:wps="http://schemas.microsoft.com/office/word/2010/wordprocessingShape" mc:Ignorable="w14 w15 w16se w16cid wp14">
+<w:ftr xmlns:wpc="http://schemas.microsoft.com/office/word/2010/wordprocessingCanvas" xmlns:cx="http://schemas.microsoft.com/office/drawing/2014/chartex" xmlns:cx1="http://schemas.microsoft.com/office/drawing/2015/9/8/chartex" xmlns:mc="http://schemas.openxmlformats.org/markup-compatibility/2006" xmlns:o="urn:schemas-microsoft-com:office:office" xmlns:r="http://schemas.openxmlformats.org/officeDocument/2006/relationships" xmlns:m="http://schemas.openxmlformats.org/officeDocument/2006/math" xmlns:v="urn:schemas-microsoft-com:vml" xmlns:wp14="http://schemas.microsoft.com/office/word/2010/wordprocessingDrawing" xmlns:wp="http://schemas.openxmlformats.org/drawingml/2006/wordprocessingDrawing" xmlns:w10="urn:schemas-microsoft-com:office:word" xmlns:w="http://schemas.openxmlformats.org/wordprocessingml/2006/main" xmlns:w14="http://schemas.microsoft.com/office/word/2010/wordml" xmlns:w15="http://schemas.microsoft.com/office/word/2012/wordml" xmlns:w16se="http://schemas.microsoft.com/office/word/2015/wordml/symex" xmlns:wpg="http://schemas.microsoft.com/office/word/2010/wordprocessingGroup" xmlns:wpi="http://schemas.microsoft.com/office/word/2010/wordprocessingInk" xmlns:wne="http://schemas.microsoft.com/office/word/2006/wordml" xmlns:wps="http://schemas.microsoft.com/office/word/2010/wordprocessingShape" mc:Ignorable="w14 w15 w16se wp14">
   <w:sdt>
     <w:sdtPr>
       <w:id w:val="-297917890"/>
@@ -1873,6 +1877,7 @@
         <w:docPartUnique/>
       </w:docPartObj>
     </w:sdtPr>
+    <w:sdtEndPr/>
     <w:sdtContent>
       <w:sdt>
         <w:sdtPr>
@@ -1882,6 +1887,7 @@
             <w:docPartUnique/>
           </w:docPartObj>
         </w:sdtPr>
+        <w:sdtEndPr/>
         <w:sdtContent>
           <w:p>
             <w:pPr>
@@ -1890,6 +1896,7 @@
             <w:r>
               <w:rPr>
                 <w:noProof/>
+                <w:lang w:eastAsia="en-US"/>
               </w:rPr>
               <w:drawing>
                 <wp:inline distT="0" distB="0" distL="0" distR="0">
@@ -1978,7 +1985,7 @@
                 <w:bCs/>
                 <w:noProof/>
               </w:rPr>
-              <w:t>5</w:t>
+              <w:t>6</w:t>
             </w:r>
             <w:r>
               <w:rPr>
@@ -2048,7 +2055,7 @@
 </file>
 
 <file path=word/footnotes.xml><?xml version="1.0" encoding="utf-8"?>
-<w:footnotes xmlns:wpc="http://schemas.microsoft.com/office/word/2010/wordprocessingCanvas" xmlns:cx="http://schemas.microsoft.com/office/drawing/2014/chartex" xmlns:cx1="http://schemas.microsoft.com/office/drawing/2015/9/8/chartex" xmlns:cx2="http://schemas.microsoft.com/office/drawing/2015/10/21/chartex" xmlns:cx3="http://schemas.microsoft.com/office/drawing/2016/5/9/chartex" xmlns:cx4="http://schemas.microsoft.com/office/drawing/2016/5/10/chartex" xmlns:cx5="http://schemas.microsoft.com/office/drawing/2016/5/11/chartex" xmlns:cx6="http://schemas.microsoft.com/office/drawing/2016/5/12/chartex" xmlns:cx7="http://schemas.microsoft.com/office/drawing/2016/5/13/chartex" xmlns:cx8="http://schemas.microsoft.com/office/drawing/2016/5/14/chartex" xmlns:mc="http://schemas.openxmlformats.org/markup-compatibility/2006" xmlns:aink="http://schemas.microsoft.com/office/drawing/2016/ink" xmlns:am3d="http://schemas.microsoft.com/office/drawing/2017/model3d" xmlns:o="urn:schemas-microsoft-com:office:office" xmlns:r="http://schemas.openxmlformats.org/officeDocument/2006/relationships" xmlns:m="http://schemas.openxmlformats.org/officeDocument/2006/math" xmlns:v="urn:schemas-microsoft-com:vml" xmlns:wp14="http://schemas.microsoft.com/office/word/2010/wordprocessingDrawing" xmlns:wp="http://schemas.openxmlformats.org/drawingml/2006/wordprocessingDrawing" xmlns:w10="urn:schemas-microsoft-com:office:word" xmlns:w="http://schemas.openxmlformats.org/wordprocessingml/2006/main" xmlns:w14="http://schemas.microsoft.com/office/word/2010/wordml" xmlns:w15="http://schemas.microsoft.com/office/word/2012/wordml" xmlns:w16cid="http://schemas.microsoft.com/office/word/2016/wordml/cid" xmlns:w16se="http://schemas.microsoft.com/office/word/2015/wordml/symex" xmlns:wpg="http://schemas.microsoft.com/office/word/2010/wordprocessingGroup" xmlns:wpi="http://schemas.microsoft.com/office/word/2010/wordprocessingInk" xmlns:wne="http://schemas.microsoft.com/office/word/2006/wordml" xmlns:wps="http://schemas.microsoft.com/office/word/2010/wordprocessingShape" mc:Ignorable="w14 w15 w16se w16cid wp14">
+<w:footnotes xmlns:wpc="http://schemas.microsoft.com/office/word/2010/wordprocessingCanvas" xmlns:cx="http://schemas.microsoft.com/office/drawing/2014/chartex" xmlns:cx1="http://schemas.microsoft.com/office/drawing/2015/9/8/chartex" xmlns:mc="http://schemas.openxmlformats.org/markup-compatibility/2006" xmlns:o="urn:schemas-microsoft-com:office:office" xmlns:r="http://schemas.openxmlformats.org/officeDocument/2006/relationships" xmlns:m="http://schemas.openxmlformats.org/officeDocument/2006/math" xmlns:v="urn:schemas-microsoft-com:vml" xmlns:wp14="http://schemas.microsoft.com/office/word/2010/wordprocessingDrawing" xmlns:wp="http://schemas.openxmlformats.org/drawingml/2006/wordprocessingDrawing" xmlns:w10="urn:schemas-microsoft-com:office:word" xmlns:w="http://schemas.openxmlformats.org/wordprocessingml/2006/main" xmlns:w14="http://schemas.microsoft.com/office/word/2010/wordml" xmlns:w15="http://schemas.microsoft.com/office/word/2012/wordml" xmlns:w16se="http://schemas.microsoft.com/office/word/2015/wordml/symex" xmlns:wpg="http://schemas.microsoft.com/office/word/2010/wordprocessingGroup" xmlns:wpi="http://schemas.microsoft.com/office/word/2010/wordprocessingInk" xmlns:wne="http://schemas.microsoft.com/office/word/2006/wordml" xmlns:wps="http://schemas.microsoft.com/office/word/2010/wordprocessingShape" mc:Ignorable="w14 w15 w16se wp14">
   <w:footnote w:type="separator" w:id="-1">
     <w:p>
       <w:pPr>
@@ -2073,7 +2080,7 @@
 </file>
 
 <file path=word/numbering.xml><?xml version="1.0" encoding="utf-8"?>
-<w:numbering xmlns:wpc="http://schemas.microsoft.com/office/word/2010/wordprocessingCanvas" xmlns:cx="http://schemas.microsoft.com/office/drawing/2014/chartex" xmlns:cx1="http://schemas.microsoft.com/office/drawing/2015/9/8/chartex" xmlns:cx2="http://schemas.microsoft.com/office/drawing/2015/10/21/chartex" xmlns:cx3="http://schemas.microsoft.com/office/drawing/2016/5/9/chartex" xmlns:cx4="http://schemas.microsoft.com/office/drawing/2016/5/10/chartex" xmlns:cx5="http://schemas.microsoft.com/office/drawing/2016/5/11/chartex" xmlns:cx6="http://schemas.microsoft.com/office/drawing/2016/5/12/chartex" xmlns:cx7="http://schemas.microsoft.com/office/drawing/2016/5/13/chartex" xmlns:cx8="http://schemas.microsoft.com/office/drawing/2016/5/14/chartex" xmlns:mc="http://schemas.openxmlformats.org/markup-compatibility/2006" xmlns:aink="http://schemas.microsoft.com/office/drawing/2016/ink" xmlns:am3d="http://schemas.microsoft.com/office/drawing/2017/model3d" xmlns:o="urn:schemas-microsoft-com:office:office" xmlns:r="http://schemas.openxmlformats.org/officeDocument/2006/relationships" xmlns:m="http://schemas.openxmlformats.org/officeDocument/2006/math" xmlns:v="urn:schemas-microsoft-com:vml" xmlns:wp14="http://schemas.microsoft.com/office/word/2010/wordprocessingDrawing" xmlns:wp="http://schemas.openxmlformats.org/drawingml/2006/wordprocessingDrawing" xmlns:w10="urn:schemas-microsoft-com:office:word" xmlns:w="http://schemas.openxmlformats.org/wordprocessingml/2006/main" xmlns:w14="http://schemas.microsoft.com/office/word/2010/wordml" xmlns:w15="http://schemas.microsoft.com/office/word/2012/wordml" xmlns:w16cid="http://schemas.microsoft.com/office/word/2016/wordml/cid" xmlns:w16se="http://schemas.microsoft.com/office/word/2015/wordml/symex" xmlns:wpg="http://schemas.microsoft.com/office/word/2010/wordprocessingGroup" xmlns:wpi="http://schemas.microsoft.com/office/word/2010/wordprocessingInk" xmlns:wne="http://schemas.microsoft.com/office/word/2006/wordml" xmlns:wps="http://schemas.microsoft.com/office/word/2010/wordprocessingShape" mc:Ignorable="w14 w15 w16se w16cid wp14">
+<w:numbering xmlns:wpc="http://schemas.microsoft.com/office/word/2010/wordprocessingCanvas" xmlns:cx="http://schemas.microsoft.com/office/drawing/2014/chartex" xmlns:cx1="http://schemas.microsoft.com/office/drawing/2015/9/8/chartex" xmlns:mc="http://schemas.openxmlformats.org/markup-compatibility/2006" xmlns:o="urn:schemas-microsoft-com:office:office" xmlns:r="http://schemas.openxmlformats.org/officeDocument/2006/relationships" xmlns:m="http://schemas.openxmlformats.org/officeDocument/2006/math" xmlns:v="urn:schemas-microsoft-com:vml" xmlns:wp14="http://schemas.microsoft.com/office/word/2010/wordprocessingDrawing" xmlns:wp="http://schemas.openxmlformats.org/drawingml/2006/wordprocessingDrawing" xmlns:w10="urn:schemas-microsoft-com:office:word" xmlns:w="http://schemas.openxmlformats.org/wordprocessingml/2006/main" xmlns:w14="http://schemas.microsoft.com/office/word/2010/wordml" xmlns:w15="http://schemas.microsoft.com/office/word/2012/wordml" xmlns:w16se="http://schemas.microsoft.com/office/word/2015/wordml/symex" xmlns:wpg="http://schemas.microsoft.com/office/word/2010/wordprocessingGroup" xmlns:wpi="http://schemas.microsoft.com/office/word/2010/wordprocessingInk" xmlns:wne="http://schemas.microsoft.com/office/word/2006/wordml" xmlns:wps="http://schemas.microsoft.com/office/word/2010/wordprocessingShape" mc:Ignorable="w14 w15 w16se wp14">
   <w:abstractNum w:abstractNumId="0" w15:restartNumberingAfterBreak="0">
     <w:nsid w:val="12FA29B7"/>
     <w:multiLevelType w:val="hybridMultilevel"/>
@@ -2426,7 +2433,7 @@
 </file>
 
 <file path=word/styles.xml><?xml version="1.0" encoding="utf-8"?>
-<w:styles xmlns:mc="http://schemas.openxmlformats.org/markup-compatibility/2006" xmlns:r="http://schemas.openxmlformats.org/officeDocument/2006/relationships" xmlns:w="http://schemas.openxmlformats.org/wordprocessingml/2006/main" xmlns:w14="http://schemas.microsoft.com/office/word/2010/wordml" xmlns:w15="http://schemas.microsoft.com/office/word/2012/wordml" xmlns:w16cid="http://schemas.microsoft.com/office/word/2016/wordml/cid" xmlns:w16se="http://schemas.microsoft.com/office/word/2015/wordml/symex" mc:Ignorable="w14 w15 w16se w16cid">
+<w:styles xmlns:mc="http://schemas.openxmlformats.org/markup-compatibility/2006" xmlns:r="http://schemas.openxmlformats.org/officeDocument/2006/relationships" xmlns:w="http://schemas.openxmlformats.org/wordprocessingml/2006/main" xmlns:w14="http://schemas.microsoft.com/office/word/2010/wordml" xmlns:w15="http://schemas.microsoft.com/office/word/2012/wordml" xmlns:w16se="http://schemas.microsoft.com/office/word/2015/wordml/symex" mc:Ignorable="w14 w15 w16se">
   <w:docDefaults>
     <w:rPrDefault>
       <w:rPr>
@@ -2442,7 +2449,7 @@
       </w:pPr>
     </w:pPrDefault>
   </w:docDefaults>
-  <w:latentStyles w:defLockedState="0" w:defUIPriority="99" w:defSemiHidden="0" w:defUnhideWhenUsed="0" w:defQFormat="0" w:count="375">
+  <w:latentStyles w:defLockedState="0" w:defUIPriority="99" w:defSemiHidden="0" w:defUnhideWhenUsed="0" w:defQFormat="0" w:count="371">
     <w:lsdException w:name="Normal" w:uiPriority="0" w:qFormat="1"/>
     <w:lsdException w:name="heading 1" w:uiPriority="9" w:qFormat="1"/>
     <w:lsdException w:name="heading 2" w:semiHidden="1" w:uiPriority="9" w:unhideWhenUsed="1" w:qFormat="1"/>
@@ -2814,10 +2821,6 @@
     <w:lsdException w:name="List Table 5 Dark Accent 6" w:uiPriority="50"/>
     <w:lsdException w:name="List Table 6 Colorful Accent 6" w:uiPriority="51"/>
     <w:lsdException w:name="List Table 7 Colorful Accent 6" w:uiPriority="52"/>
-    <w:lsdException w:name="Mention" w:semiHidden="1" w:unhideWhenUsed="1"/>
-    <w:lsdException w:name="Smart Hyperlink" w:semiHidden="1" w:unhideWhenUsed="1"/>
-    <w:lsdException w:name="Hashtag" w:semiHidden="1" w:unhideWhenUsed="1"/>
-    <w:lsdException w:name="Unresolved Mention" w:semiHidden="1" w:unhideWhenUsed="1"/>
   </w:latentStyles>
   <w:style w:type="paragraph" w:default="1" w:styleId="Normal">
     <w:name w:val="Normal"/>
@@ -3221,7 +3224,7 @@
 </file>
 
 <file path=word/glossary/document.xml><?xml version="1.0" encoding="utf-8"?>
-<w:glossaryDocument xmlns:wpc="http://schemas.microsoft.com/office/word/2010/wordprocessingCanvas" xmlns:cx="http://schemas.microsoft.com/office/drawing/2014/chartex" xmlns:cx1="http://schemas.microsoft.com/office/drawing/2015/9/8/chartex" xmlns:cx2="http://schemas.microsoft.com/office/drawing/2015/10/21/chartex" xmlns:cx3="http://schemas.microsoft.com/office/drawing/2016/5/9/chartex" xmlns:cx4="http://schemas.microsoft.com/office/drawing/2016/5/10/chartex" xmlns:cx5="http://schemas.microsoft.com/office/drawing/2016/5/11/chartex" xmlns:cx6="http://schemas.microsoft.com/office/drawing/2016/5/12/chartex" xmlns:cx7="http://schemas.microsoft.com/office/drawing/2016/5/13/chartex" xmlns:cx8="http://schemas.microsoft.com/office/drawing/2016/5/14/chartex" xmlns:mc="http://schemas.openxmlformats.org/markup-compatibility/2006" xmlns:aink="http://schemas.microsoft.com/office/drawing/2016/ink" xmlns:am3d="http://schemas.microsoft.com/office/drawing/2017/model3d" xmlns:o="urn:schemas-microsoft-com:office:office" xmlns:r="http://schemas.openxmlformats.org/officeDocument/2006/relationships" xmlns:m="http://schemas.openxmlformats.org/officeDocument/2006/math" xmlns:v="urn:schemas-microsoft-com:vml" xmlns:wp14="http://schemas.microsoft.com/office/word/2010/wordprocessingDrawing" xmlns:wp="http://schemas.openxmlformats.org/drawingml/2006/wordprocessingDrawing" xmlns:w10="urn:schemas-microsoft-com:office:word" xmlns:w="http://schemas.openxmlformats.org/wordprocessingml/2006/main" xmlns:w14="http://schemas.microsoft.com/office/word/2010/wordml" xmlns:w15="http://schemas.microsoft.com/office/word/2012/wordml" xmlns:w16cid="http://schemas.microsoft.com/office/word/2016/wordml/cid" xmlns:w16se="http://schemas.microsoft.com/office/word/2015/wordml/symex" xmlns:wpg="http://schemas.microsoft.com/office/word/2010/wordprocessingGroup" xmlns:wpi="http://schemas.microsoft.com/office/word/2010/wordprocessingInk" xmlns:wne="http://schemas.microsoft.com/office/word/2006/wordml" xmlns:wps="http://schemas.microsoft.com/office/word/2010/wordprocessingShape" mc:Ignorable="w14 w15 w16se w16cid wp14">
+<w:glossaryDocument xmlns:wpc="http://schemas.microsoft.com/office/word/2010/wordprocessingCanvas" xmlns:cx="http://schemas.microsoft.com/office/drawing/2014/chartex" xmlns:cx1="http://schemas.microsoft.com/office/drawing/2015/9/8/chartex" xmlns:mc="http://schemas.openxmlformats.org/markup-compatibility/2006" xmlns:o="urn:schemas-microsoft-com:office:office" xmlns:r="http://schemas.openxmlformats.org/officeDocument/2006/relationships" xmlns:m="http://schemas.openxmlformats.org/officeDocument/2006/math" xmlns:v="urn:schemas-microsoft-com:vml" xmlns:wp14="http://schemas.microsoft.com/office/word/2010/wordprocessingDrawing" xmlns:wp="http://schemas.openxmlformats.org/drawingml/2006/wordprocessingDrawing" xmlns:w10="urn:schemas-microsoft-com:office:word" xmlns:w="http://schemas.openxmlformats.org/wordprocessingml/2006/main" xmlns:w14="http://schemas.microsoft.com/office/word/2010/wordml" xmlns:w15="http://schemas.microsoft.com/office/word/2012/wordml" xmlns:w16se="http://schemas.microsoft.com/office/word/2015/wordml/symex" xmlns:wpg="http://schemas.microsoft.com/office/word/2010/wordprocessingGroup" xmlns:wpi="http://schemas.microsoft.com/office/word/2010/wordprocessingInk" xmlns:wne="http://schemas.microsoft.com/office/word/2006/wordml" xmlns:wps="http://schemas.microsoft.com/office/word/2010/wordprocessingShape" mc:Ignorable="w14 w15 w16se wp14">
   <w:docParts>
     <w:docPart>
       <w:docPartPr>
@@ -3247,7 +3250,7 @@
             <w:rPr>
               <w:rFonts w:asciiTheme="majorHAnsi" w:eastAsiaTheme="majorEastAsia" w:hAnsiTheme="majorHAnsi" w:cstheme="majorBidi"/>
               <w:caps/>
-              <w:color w:val="4472C4" w:themeColor="accent1"/>
+              <w:color w:val="5B9BD5" w:themeColor="accent1"/>
               <w:sz w:val="80"/>
               <w:szCs w:val="80"/>
             </w:rPr>
@@ -3278,7 +3281,7 @@
           </w:pPr>
           <w:r>
             <w:rPr>
-              <w:color w:val="4472C4" w:themeColor="accent1"/>
+              <w:color w:val="5B9BD5" w:themeColor="accent1"/>
               <w:sz w:val="28"/>
               <w:szCs w:val="28"/>
             </w:rPr>
@@ -3292,7 +3295,7 @@
 </file>
 
 <file path=word/glossary/fontTable.xml><?xml version="1.0" encoding="utf-8"?>
-<w:fonts xmlns:mc="http://schemas.openxmlformats.org/markup-compatibility/2006" xmlns:r="http://schemas.openxmlformats.org/officeDocument/2006/relationships" xmlns:w="http://schemas.openxmlformats.org/wordprocessingml/2006/main" xmlns:w14="http://schemas.microsoft.com/office/word/2010/wordml" xmlns:w15="http://schemas.microsoft.com/office/word/2012/wordml" xmlns:w16cid="http://schemas.microsoft.com/office/word/2016/wordml/cid" xmlns:w16se="http://schemas.microsoft.com/office/word/2015/wordml/symex" mc:Ignorable="w14 w15 w16se w16cid">
+<w:fonts xmlns:mc="http://schemas.openxmlformats.org/markup-compatibility/2006" xmlns:r="http://schemas.openxmlformats.org/officeDocument/2006/relationships" xmlns:w="http://schemas.openxmlformats.org/wordprocessingml/2006/main" xmlns:w14="http://schemas.microsoft.com/office/word/2010/wordml" xmlns:w15="http://schemas.microsoft.com/office/word/2012/wordml" xmlns:w16se="http://schemas.microsoft.com/office/word/2015/wordml/symex" mc:Ignorable="w14 w15 w16se">
   <w:font w:name="Symbol">
     <w:panose1 w:val="05050102010706020507"/>
     <w:charset w:val="02"/>
@@ -3353,7 +3356,6 @@
   </w:font>
   <w:font w:name="Yu Mincho">
     <w:altName w:val="游明朝"/>
-    <w:panose1 w:val="02020400000000000000"/>
     <w:charset w:val="80"/>
     <w:family w:val="roman"/>
     <w:pitch w:val="variable"/>
@@ -3371,7 +3373,7 @@
 </file>
 
 <file path=word/glossary/settings.xml><?xml version="1.0" encoding="utf-8"?>
-<w:settings xmlns:mc="http://schemas.openxmlformats.org/markup-compatibility/2006" xmlns:o="urn:schemas-microsoft-com:office:office" xmlns:r="http://schemas.openxmlformats.org/officeDocument/2006/relationships" xmlns:m="http://schemas.openxmlformats.org/officeDocument/2006/math" xmlns:v="urn:schemas-microsoft-com:vml" xmlns:w10="urn:schemas-microsoft-com:office:word" xmlns:w="http://schemas.openxmlformats.org/wordprocessingml/2006/main" xmlns:w14="http://schemas.microsoft.com/office/word/2010/wordml" xmlns:w15="http://schemas.microsoft.com/office/word/2012/wordml" xmlns:w16cid="http://schemas.microsoft.com/office/word/2016/wordml/cid" xmlns:w16se="http://schemas.microsoft.com/office/word/2015/wordml/symex" xmlns:sl="http://schemas.openxmlformats.org/schemaLibrary/2006/main" mc:Ignorable="w14 w15 w16se w16cid">
+<w:settings xmlns:mc="http://schemas.openxmlformats.org/markup-compatibility/2006" xmlns:o="urn:schemas-microsoft-com:office:office" xmlns:r="http://schemas.openxmlformats.org/officeDocument/2006/relationships" xmlns:m="http://schemas.openxmlformats.org/officeDocument/2006/math" xmlns:v="urn:schemas-microsoft-com:vml" xmlns:w10="urn:schemas-microsoft-com:office:word" xmlns:w="http://schemas.openxmlformats.org/wordprocessingml/2006/main" xmlns:w14="http://schemas.microsoft.com/office/word/2010/wordml" xmlns:w15="http://schemas.microsoft.com/office/word/2012/wordml" xmlns:w16se="http://schemas.microsoft.com/office/word/2015/wordml/symex" xmlns:sl="http://schemas.openxmlformats.org/schemaLibrary/2006/main" mc:Ignorable="w14 w15 w16se">
   <w:view w:val="normal"/>
   <w:defaultTabStop w:val="720"/>
   <w:characterSpacingControl w:val="doNotCompress"/>
@@ -3391,6 +3393,7 @@
     <w:rsid w:val="00781425"/>
     <w:rsid w:val="00B36D45"/>
     <w:rsid w:val="00DE4196"/>
+    <w:rsid w:val="00F17313"/>
   </w:rsids>
   <m:mathPr>
     <m:mathFont m:val="Cambria Math"/>
@@ -3414,7 +3417,7 @@
 </file>
 
 <file path=word/glossary/styles.xml><?xml version="1.0" encoding="utf-8"?>
-<w:styles xmlns:mc="http://schemas.openxmlformats.org/markup-compatibility/2006" xmlns:r="http://schemas.openxmlformats.org/officeDocument/2006/relationships" xmlns:w="http://schemas.openxmlformats.org/wordprocessingml/2006/main" xmlns:w14="http://schemas.microsoft.com/office/word/2010/wordml" xmlns:w15="http://schemas.microsoft.com/office/word/2012/wordml" xmlns:w16cid="http://schemas.microsoft.com/office/word/2016/wordml/cid" xmlns:w16se="http://schemas.microsoft.com/office/word/2015/wordml/symex" mc:Ignorable="w14 w15 w16se w16cid">
+<w:styles xmlns:mc="http://schemas.openxmlformats.org/markup-compatibility/2006" xmlns:r="http://schemas.openxmlformats.org/officeDocument/2006/relationships" xmlns:w="http://schemas.openxmlformats.org/wordprocessingml/2006/main" xmlns:w14="http://schemas.microsoft.com/office/word/2010/wordml" xmlns:w15="http://schemas.microsoft.com/office/word/2012/wordml" xmlns:w16se="http://schemas.microsoft.com/office/word/2015/wordml/symex" mc:Ignorable="w14 w15 w16se">
   <w:docDefaults>
     <w:rPrDefault>
       <w:rPr>
@@ -3430,7 +3433,7 @@
       </w:pPr>
     </w:pPrDefault>
   </w:docDefaults>
-  <w:latentStyles w:defLockedState="0" w:defUIPriority="99" w:defSemiHidden="0" w:defUnhideWhenUsed="0" w:defQFormat="0" w:count="375">
+  <w:latentStyles w:defLockedState="0" w:defUIPriority="99" w:defSemiHidden="0" w:defUnhideWhenUsed="0" w:defQFormat="0" w:count="371">
     <w:lsdException w:name="Normal" w:uiPriority="0" w:qFormat="1"/>
     <w:lsdException w:name="heading 1" w:uiPriority="9" w:qFormat="1"/>
     <w:lsdException w:name="heading 2" w:semiHidden="1" w:uiPriority="9" w:unhideWhenUsed="1" w:qFormat="1"/>
@@ -3802,10 +3805,6 @@
     <w:lsdException w:name="List Table 5 Dark Accent 6" w:uiPriority="50"/>
     <w:lsdException w:name="List Table 6 Colorful Accent 6" w:uiPriority="51"/>
     <w:lsdException w:name="List Table 7 Colorful Accent 6" w:uiPriority="52"/>
-    <w:lsdException w:name="Mention" w:semiHidden="1" w:unhideWhenUsed="1"/>
-    <w:lsdException w:name="Smart Hyperlink" w:semiHidden="1" w:unhideWhenUsed="1"/>
-    <w:lsdException w:name="Hashtag" w:semiHidden="1" w:unhideWhenUsed="1"/>
-    <w:lsdException w:name="Unresolved Mention" w:semiHidden="1" w:unhideWhenUsed="1"/>
   </w:latentStyles>
   <w:style w:type="paragraph" w:default="1" w:styleId="Normal">
     <w:name w:val="Normal"/>
@@ -3850,7 +3849,7 @@
 </file>
 
 <file path=word/glossary/webSettings.xml><?xml version="1.0" encoding="utf-8"?>
-<w:webSettings xmlns:mc="http://schemas.openxmlformats.org/markup-compatibility/2006" xmlns:r="http://schemas.openxmlformats.org/officeDocument/2006/relationships" xmlns:w="http://schemas.openxmlformats.org/wordprocessingml/2006/main" xmlns:w14="http://schemas.microsoft.com/office/word/2010/wordml" xmlns:w15="http://schemas.microsoft.com/office/word/2012/wordml" xmlns:w16cid="http://schemas.microsoft.com/office/word/2016/wordml/cid" xmlns:w16se="http://schemas.microsoft.com/office/word/2015/wordml/symex" mc:Ignorable="w14 w15 w16se w16cid">
+<w:webSettings xmlns:mc="http://schemas.openxmlformats.org/markup-compatibility/2006" xmlns:r="http://schemas.openxmlformats.org/officeDocument/2006/relationships" xmlns:w="http://schemas.openxmlformats.org/wordprocessingml/2006/main" xmlns:w14="http://schemas.microsoft.com/office/word/2010/wordml" xmlns:w15="http://schemas.microsoft.com/office/word/2012/wordml" xmlns:w16se="http://schemas.microsoft.com/office/word/2015/wordml/symex" mc:Ignorable="w14 w15 w16se">
   <w:optimizeForBrowser/>
   <w:allowPNG/>
 </w:webSettings>
@@ -4122,7 +4121,7 @@
 </file>
 
 <file path=customXml/itemProps1.xml><?xml version="1.0" encoding="utf-8"?>
-<ds:datastoreItem xmlns:ds="http://schemas.openxmlformats.org/officeDocument/2006/customXml" ds:itemID="{CF6655E6-D3ED-4AB3-8D6E-605B40AF566B}">
+<ds:datastoreItem xmlns:ds="http://schemas.openxmlformats.org/officeDocument/2006/customXml" ds:itemID="{6A6A69DA-8FB9-422D-A3B1-6EDAD56F6856}">
   <ds:schemaRefs>
     <ds:schemaRef ds:uri="http://schemas.openxmlformats.org/officeDocument/2006/bibliography"/>
   </ds:schemaRefs>

</xml_diff>